<commit_message>
[EPCO-16] Training process was rendered and some paragraphs added to paper draft
</commit_message>
<xml_diff>
--- a/Outline.docx
+++ b/Outline.docx
@@ -14,14 +14,7 @@
           <w:b/>
           <w:bCs/>
         </w:rPr>
-        <w:t>Path Search</w:t>
-      </w:r>
-      <w:r>
-        <w:rPr>
-          <w:b/>
-          <w:bCs/>
-        </w:rPr>
-        <w:t xml:space="preserve"> of 5D Mill Parameters</w:t>
+        <w:t>Dynamic Optimization</w:t>
       </w:r>
       <w:r>
         <w:rPr>
@@ -83,14 +76,56 @@
         </w:numPr>
       </w:pPr>
       <w:r>
-        <w:t>Background: Separators</w:t>
-      </w:r>
-    </w:p>
-    <w:p>
-      <w:pPr>
-        <w:pStyle w:val="ListParagraph"/>
-        <w:numPr>
-          <w:ilvl w:val="1"/>
+        <w:t>Introduction</w:t>
+      </w:r>
+    </w:p>
+    <w:p>
+      <w:pPr>
+        <w:pStyle w:val="ListParagraph"/>
+        <w:numPr>
+          <w:ilvl w:val="1"/>
+          <w:numId w:val="1"/>
+        </w:numPr>
+      </w:pPr>
+    </w:p>
+    <w:p>
+      <w:pPr>
+        <w:pStyle w:val="ListParagraph"/>
+        <w:numPr>
+          <w:ilvl w:val="1"/>
+          <w:numId w:val="1"/>
+        </w:numPr>
+      </w:pPr>
+      <w:r>
+        <w:t>Neural Networks</w:t>
+      </w:r>
+    </w:p>
+    <w:p>
+      <w:pPr>
+        <w:pStyle w:val="ListParagraph"/>
+        <w:numPr>
+          <w:ilvl w:val="1"/>
+          <w:numId w:val="1"/>
+        </w:numPr>
+      </w:pPr>
+    </w:p>
+    <w:p>
+      <w:pPr>
+        <w:pStyle w:val="ListParagraph"/>
+        <w:numPr>
+          <w:ilvl w:val="1"/>
+          <w:numId w:val="1"/>
+        </w:numPr>
+      </w:pPr>
+      <w:r>
+        <w:t>Separators</w:t>
+      </w:r>
+    </w:p>
+    <w:p>
+      <w:pPr>
+        <w:pStyle w:val="ListParagraph"/>
+        <w:numPr>
+          <w:ilvl w:val="2"/>
           <w:numId w:val="1"/>
         </w:numPr>
       </w:pPr>
@@ -102,7 +137,7 @@
       <w:pPr>
         <w:pStyle w:val="ListParagraph"/>
         <w:numPr>
-          <w:ilvl w:val="1"/>
+          <w:ilvl w:val="2"/>
           <w:numId w:val="1"/>
         </w:numPr>
       </w:pPr>
@@ -114,7 +149,7 @@
       <w:pPr>
         <w:pStyle w:val="ListParagraph"/>
         <w:numPr>
-          <w:ilvl w:val="1"/>
+          <w:ilvl w:val="2"/>
           <w:numId w:val="1"/>
         </w:numPr>
       </w:pPr>
@@ -126,39 +161,39 @@
       <w:pPr>
         <w:pStyle w:val="ListParagraph"/>
         <w:numPr>
+          <w:ilvl w:val="1"/>
+          <w:numId w:val="1"/>
+        </w:numPr>
+      </w:pPr>
+      <w:r>
+        <w:t>Optimization over generic dynamic systems</w:t>
+      </w:r>
+    </w:p>
+    <w:p>
+      <w:pPr>
+        <w:pStyle w:val="ListParagraph"/>
+        <w:numPr>
           <w:ilvl w:val="0"/>
           <w:numId w:val="1"/>
         </w:numPr>
       </w:pPr>
       <w:r>
-        <w:t>Background</w:t>
-      </w:r>
-      <w:r>
-        <w:t>: Milling</w:t>
-      </w:r>
-    </w:p>
-    <w:p>
-      <w:pPr>
-        <w:pStyle w:val="ListParagraph"/>
-        <w:numPr>
-          <w:ilvl w:val="1"/>
-          <w:numId w:val="1"/>
-        </w:numPr>
-      </w:pPr>
-      <w:r>
-        <w:t>Explain 5D milling, paths, and milling parameters</w:t>
-      </w:r>
-    </w:p>
-    <w:p>
-      <w:pPr>
-        <w:pStyle w:val="ListParagraph"/>
-        <w:numPr>
-          <w:ilvl w:val="1"/>
-          <w:numId w:val="1"/>
-        </w:numPr>
-      </w:pPr>
-      <w:r>
-        <w:t>Literature review on milling optimization.</w:t>
+        <w:t>Problem Setup: Optimizing over a Dynamic System</w:t>
+      </w:r>
+    </w:p>
+    <w:p>
+      <w:pPr>
+        <w:pStyle w:val="ListParagraph"/>
+        <w:numPr>
+          <w:ilvl w:val="1"/>
+          <w:numId w:val="1"/>
+        </w:numPr>
+      </w:pPr>
+      <w:r>
+        <w:t xml:space="preserve">We are going to optimize </w:t>
+      </w:r>
+      <w:r>
+        <w:t>the feedrate while obeying all constraints on force and while the cutter engagement is dynamically changing with each state.</w:t>
       </w:r>
     </w:p>
     <w:p>
@@ -170,41 +205,26 @@
         </w:numPr>
       </w:pPr>
       <w:r>
-        <w:t>Problem Setup: Optimizing over a Dynamic System</w:t>
-      </w:r>
-    </w:p>
-    <w:p>
-      <w:pPr>
-        <w:pStyle w:val="ListParagraph"/>
-        <w:numPr>
-          <w:ilvl w:val="1"/>
-          <w:numId w:val="1"/>
-        </w:numPr>
-      </w:pPr>
-      <w:r>
-        <w:t xml:space="preserve">We are going to optimize </w:t>
-      </w:r>
-      <w:r>
-        <w:t>the feedrate while obeying all constraints on force and while the cutter engagement is dynamically changing with each state.</w:t>
-      </w:r>
-    </w:p>
-    <w:p>
-      <w:pPr>
-        <w:pStyle w:val="ListParagraph"/>
-        <w:numPr>
-          <w:ilvl w:val="0"/>
-          <w:numId w:val="1"/>
-        </w:numPr>
-      </w:pPr>
-      <w:r>
-        <w:t>Environment</w:t>
-      </w:r>
-    </w:p>
-    <w:p>
-      <w:pPr>
-        <w:pStyle w:val="ListParagraph"/>
-        <w:numPr>
-          <w:ilvl w:val="1"/>
+        <w:t>Proposed Methodology</w:t>
+      </w:r>
+    </w:p>
+    <w:p>
+      <w:pPr>
+        <w:pStyle w:val="ListParagraph"/>
+        <w:numPr>
+          <w:ilvl w:val="1"/>
+          <w:numId w:val="1"/>
+        </w:numPr>
+      </w:pPr>
+      <w:r>
+        <w:t>Simulation</w:t>
+      </w:r>
+    </w:p>
+    <w:p>
+      <w:pPr>
+        <w:pStyle w:val="ListParagraph"/>
+        <w:numPr>
+          <w:ilvl w:val="2"/>
           <w:numId w:val="1"/>
         </w:numPr>
       </w:pPr>
@@ -216,24 +236,12 @@
       <w:pPr>
         <w:pStyle w:val="ListParagraph"/>
         <w:numPr>
-          <w:ilvl w:val="1"/>
+          <w:ilvl w:val="2"/>
           <w:numId w:val="1"/>
         </w:numPr>
       </w:pPr>
       <w:r>
         <w:t>List the specific functions used for each relationship/property of the environment.</w:t>
-      </w:r>
-    </w:p>
-    <w:p>
-      <w:pPr>
-        <w:pStyle w:val="ListParagraph"/>
-        <w:numPr>
-          <w:ilvl w:val="0"/>
-          <w:numId w:val="1"/>
-        </w:numPr>
-      </w:pPr>
-      <w:r>
-        <w:t>Proposed Methodology</w:t>
       </w:r>
     </w:p>
     <w:p>

</xml_diff>